<commit_message>
NOW POPULATING THE DEPARTURE AIRPORT
</commit_message>
<xml_diff>
--- a/LateSeatsMailSender/Templates/Lates_Request_Form_Template.docx
+++ b/LateSeatsMailSender/Templates/Lates_Request_Form_Template.docx
@@ -285,12 +285,12 @@
         <w:tblLook w:val="04A0" w:firstRow="1" w:lastRow="0" w:firstColumn="1" w:lastColumn="0" w:noHBand="0" w:noVBand="1"/>
       </w:tblPr>
       <w:tblGrid>
-        <w:gridCol w:w="1519"/>
-        <w:gridCol w:w="2183"/>
-        <w:gridCol w:w="1412"/>
-        <w:gridCol w:w="1376"/>
-        <w:gridCol w:w="1376"/>
-        <w:gridCol w:w="1376"/>
+        <w:gridCol w:w="1722"/>
+        <w:gridCol w:w="1480"/>
+        <w:gridCol w:w="1540"/>
+        <w:gridCol w:w="1500"/>
+        <w:gridCol w:w="1500"/>
+        <w:gridCol w:w="1500"/>
       </w:tblGrid>
       <w:tr>
         <w:trPr>
@@ -501,20 +501,6 @@
               </w:rPr>
               <w:t>##</w:t>
             </w:r>
-            <w:proofErr w:type="spellStart"/>
-            <w:r>
-              <w:rPr>
-                <w:rFonts w:ascii="TUIType" w:hAnsi="TUIType"/>
-              </w:rPr>
-              <w:t>departure_date</w:t>
-            </w:r>
-            <w:proofErr w:type="spellEnd"/>
-            <w:r>
-              <w:rPr>
-                <w:rFonts w:ascii="TUIType" w:hAnsi="TUIType"/>
-              </w:rPr>
-              <w:t>##</w:t>
-            </w:r>
           </w:p>
         </w:tc>
         <w:tc>
@@ -623,26 +609,6 @@
               </w:rPr>
               <w:t>##</w:t>
             </w:r>
-            <w:proofErr w:type="spellStart"/>
-            <w:r>
-              <w:rPr>
-                <w:rFonts w:ascii="TUIType" w:hAnsi="TUIType"/>
-              </w:rPr>
-              <w:t>departure_</w:t>
-            </w:r>
-            <w:r>
-              <w:rPr>
-                <w:rFonts w:ascii="TUIType" w:hAnsi="TUIType"/>
-              </w:rPr>
-              <w:t>airport</w:t>
-            </w:r>
-            <w:proofErr w:type="spellEnd"/>
-            <w:r>
-              <w:rPr>
-                <w:rFonts w:ascii="TUIType" w:hAnsi="TUIType"/>
-              </w:rPr>
-              <w:t>##</w:t>
-            </w:r>
           </w:p>
         </w:tc>
         <w:tc>
@@ -705,6 +671,8 @@
             </w:pPr>
           </w:p>
         </w:tc>
+        <w:bookmarkStart w:id="0" w:name="_GoBack"/>
+        <w:bookmarkEnd w:id="0"/>
       </w:tr>
       <w:tr>
         <w:trPr>
@@ -751,20 +719,6 @@
               </w:rPr>
               <w:t>##</w:t>
             </w:r>
-            <w:proofErr w:type="spellStart"/>
-            <w:r>
-              <w:rPr>
-                <w:rFonts w:ascii="TUIType" w:hAnsi="TUIType"/>
-              </w:rPr>
-              <w:t>arrival_airport</w:t>
-            </w:r>
-            <w:proofErr w:type="spellEnd"/>
-            <w:r>
-              <w:rPr>
-                <w:rFonts w:ascii="TUIType" w:hAnsi="TUIType"/>
-              </w:rPr>
-              <w:t>##</w:t>
-            </w:r>
           </w:p>
         </w:tc>
         <w:tc>
@@ -873,32 +827,6 @@
               </w:rPr>
               <w:t>##</w:t>
             </w:r>
-            <w:proofErr w:type="spellStart"/>
-            <w:r>
-              <w:rPr>
-                <w:rFonts w:ascii="TUIType" w:hAnsi="TUIType"/>
-              </w:rPr>
-              <w:t>flight</w:t>
-            </w:r>
-            <w:r>
-              <w:rPr>
-                <w:rFonts w:ascii="TUIType" w:hAnsi="TUIType"/>
-              </w:rPr>
-              <w:t>_</w:t>
-            </w:r>
-            <w:r>
-              <w:rPr>
-                <w:rFonts w:ascii="TUIType" w:hAnsi="TUIType"/>
-              </w:rPr>
-              <w:t>number</w:t>
-            </w:r>
-            <w:proofErr w:type="spellEnd"/>
-            <w:r>
-              <w:rPr>
-                <w:rFonts w:ascii="TUIType" w:hAnsi="TUIType"/>
-              </w:rPr>
-              <w:t>##</w:t>
-            </w:r>
           </w:p>
         </w:tc>
         <w:tc>
@@ -1000,6 +928,12 @@
                 <w:rFonts w:ascii="TUIType" w:hAnsi="TUIType"/>
               </w:rPr>
             </w:pPr>
+            <w:r>
+              <w:rPr>
+                <w:rFonts w:ascii="TUIType" w:hAnsi="TUIType"/>
+              </w:rPr>
+              <w:t>##</w:t>
+            </w:r>
           </w:p>
         </w:tc>
         <w:tc>
@@ -1101,6 +1035,12 @@
                 <w:rFonts w:ascii="TUIType" w:hAnsi="TUIType"/>
               </w:rPr>
             </w:pPr>
+            <w:r>
+              <w:rPr>
+                <w:rFonts w:ascii="TUIType" w:hAnsi="TUIType"/>
+              </w:rPr>
+              <w:t>##</w:t>
+            </w:r>
           </w:p>
         </w:tc>
         <w:tc>
@@ -1203,6 +1143,12 @@
                 <w:rFonts w:ascii="TUIType" w:hAnsi="TUIType"/>
               </w:rPr>
             </w:pPr>
+            <w:r>
+              <w:rPr>
+                <w:rFonts w:ascii="TUIType" w:hAnsi="TUIType"/>
+              </w:rPr>
+              <w:t>##</w:t>
+            </w:r>
           </w:p>
         </w:tc>
         <w:tc>
@@ -2619,7 +2565,6 @@
                 <w:rFonts w:ascii="TUIType" w:hAnsi="TUIType"/>
                 <w:b/>
               </w:rPr>
-              <w:lastRenderedPageBreak/>
               <w:t>5</w:t>
             </w:r>
           </w:p>
@@ -2691,6 +2636,7 @@
                 <w:rFonts w:ascii="TUIType" w:hAnsi="TUIType"/>
                 <w:b/>
               </w:rPr>
+              <w:lastRenderedPageBreak/>
               <w:t>6</w:t>
             </w:r>
           </w:p>
@@ -3392,6 +3338,30 @@
         <w:spacing w:line="240" w:lineRule="auto"/>
         <w:rPr>
           <w:rFonts w:ascii="TUIType" w:hAnsi="TUIType"/>
+        </w:rPr>
+      </w:pPr>
+    </w:p>
+    <w:p>
+      <w:pPr>
+        <w:spacing w:line="240" w:lineRule="auto"/>
+        <w:rPr>
+          <w:rFonts w:ascii="TUIType" w:hAnsi="TUIType"/>
+        </w:rPr>
+      </w:pPr>
+    </w:p>
+    <w:p>
+      <w:pPr>
+        <w:spacing w:line="240" w:lineRule="auto"/>
+        <w:rPr>
+          <w:rFonts w:ascii="TUIType" w:hAnsi="TUIType"/>
+        </w:rPr>
+      </w:pPr>
+    </w:p>
+    <w:p>
+      <w:pPr>
+        <w:spacing w:line="240" w:lineRule="auto"/>
+        <w:rPr>
+          <w:rFonts w:ascii="TUIType" w:hAnsi="TUIType"/>
           <w:b/>
         </w:rPr>
       </w:pPr>
@@ -3400,6 +3370,7 @@
           <w:rFonts w:ascii="TUIType" w:hAnsi="TUIType"/>
           <w:b/>
         </w:rPr>
+        <w:lastRenderedPageBreak/>
         <w:t>Contact Details</w:t>
       </w:r>
     </w:p>
@@ -3738,8 +3709,6 @@
                 <w:rFonts w:ascii="TUIType" w:hAnsi="TUIType"/>
               </w:rPr>
             </w:pPr>
-            <w:bookmarkStart w:id="0" w:name="_GoBack"/>
-            <w:bookmarkEnd w:id="0"/>
           </w:p>
         </w:tc>
       </w:tr>
@@ -3793,13 +3762,7 @@
               <w:rPr>
                 <w:rFonts w:ascii="TUIType" w:hAnsi="TUIType"/>
               </w:rPr>
-              <w:t>employee_</w:t>
-            </w:r>
-            <w:r>
-              <w:rPr>
-                <w:rFonts w:ascii="TUIType" w:hAnsi="TUIType"/>
-              </w:rPr>
-              <w:t>email</w:t>
+              <w:t>employee_email</w:t>
             </w:r>
             <w:proofErr w:type="spellEnd"/>
             <w:r>
@@ -5792,7 +5755,7 @@
 </file>
 
 <file path=customXml/itemProps1.xml><?xml version="1.0" encoding="utf-8"?>
-<ds:datastoreItem xmlns:ds="http://schemas.openxmlformats.org/officeDocument/2006/customXml" ds:itemID="{4FD8163B-9F9D-4A4B-B46F-1FB4F3CCC380}">
+<ds:datastoreItem xmlns:ds="http://schemas.openxmlformats.org/officeDocument/2006/customXml" ds:itemID="{57826D24-A496-49D3-9F53-CCBEFF5E47BA}">
   <ds:schemaRefs>
     <ds:schemaRef ds:uri="http://schemas.openxmlformats.org/officeDocument/2006/bibliography"/>
   </ds:schemaRefs>

</xml_diff>

<commit_message>
fully populated form with first flight
</commit_message>
<xml_diff>
--- a/LateSeatsMailSender/Templates/Lates_Request_Form_Template.docx
+++ b/LateSeatsMailSender/Templates/Lates_Request_Form_Template.docx
@@ -671,8 +671,6 @@
             </w:pPr>
           </w:p>
         </w:tc>
-        <w:bookmarkStart w:id="0" w:name="_GoBack"/>
-        <w:bookmarkEnd w:id="0"/>
       </w:tr>
       <w:tr>
         <w:trPr>
@@ -1019,114 +1017,16 @@
                 <w:rFonts w:ascii="TUIType" w:hAnsi="TUIType"/>
                 <w:b/>
               </w:rPr>
-              <w:t>Arrival airport</w:t>
-            </w:r>
-          </w:p>
-        </w:tc>
-        <w:tc>
-          <w:tcPr>
-            <w:tcW w:w="1480" w:type="dxa"/>
-            <w:noWrap/>
-          </w:tcPr>
-          <w:p>
-            <w:pPr>
-              <w:jc w:val="center"/>
-              <w:rPr>
-                <w:rFonts w:ascii="TUIType" w:hAnsi="TUIType"/>
-              </w:rPr>
-            </w:pPr>
-            <w:r>
-              <w:rPr>
-                <w:rFonts w:ascii="TUIType" w:hAnsi="TUIType"/>
-              </w:rPr>
-              <w:t>##</w:t>
-            </w:r>
-          </w:p>
-        </w:tc>
-        <w:tc>
-          <w:tcPr>
-            <w:tcW w:w="1540" w:type="dxa"/>
-            <w:noWrap/>
-            <w:hideMark/>
-          </w:tcPr>
-          <w:p>
-            <w:pPr>
-              <w:jc w:val="center"/>
-              <w:rPr>
-                <w:rFonts w:ascii="TUIType" w:hAnsi="TUIType"/>
-              </w:rPr>
-            </w:pPr>
-          </w:p>
-        </w:tc>
-        <w:tc>
-          <w:tcPr>
-            <w:tcW w:w="1500" w:type="dxa"/>
-            <w:noWrap/>
-            <w:hideMark/>
-          </w:tcPr>
-          <w:p>
-            <w:pPr>
-              <w:jc w:val="center"/>
-              <w:rPr>
-                <w:rFonts w:ascii="TUIType" w:hAnsi="TUIType"/>
-              </w:rPr>
-            </w:pPr>
-          </w:p>
-        </w:tc>
-        <w:tc>
-          <w:tcPr>
-            <w:tcW w:w="1500" w:type="dxa"/>
-            <w:noWrap/>
-            <w:hideMark/>
-          </w:tcPr>
-          <w:p>
-            <w:pPr>
-              <w:jc w:val="center"/>
-              <w:rPr>
-                <w:rFonts w:ascii="TUIType" w:hAnsi="TUIType"/>
-              </w:rPr>
-            </w:pPr>
-          </w:p>
-        </w:tc>
-        <w:tc>
-          <w:tcPr>
-            <w:tcW w:w="1500" w:type="dxa"/>
-            <w:noWrap/>
-            <w:hideMark/>
-          </w:tcPr>
-          <w:p>
-            <w:pPr>
-              <w:jc w:val="center"/>
-              <w:rPr>
-                <w:rFonts w:ascii="TUIType" w:hAnsi="TUIType"/>
-              </w:rPr>
-            </w:pPr>
-          </w:p>
-        </w:tc>
-      </w:tr>
-      <w:tr>
-        <w:trPr>
-          <w:trHeight w:val="499"/>
-        </w:trPr>
-        <w:tc>
-          <w:tcPr>
-            <w:tcW w:w="1722" w:type="dxa"/>
-            <w:hideMark/>
-          </w:tcPr>
-          <w:p>
-            <w:pPr>
-              <w:jc w:val="center"/>
-              <w:rPr>
-                <w:rFonts w:ascii="TUIType" w:hAnsi="TUIType"/>
-                <w:b/>
-              </w:rPr>
-            </w:pPr>
-            <w:r>
-              <w:rPr>
-                <w:rFonts w:ascii="TUIType" w:hAnsi="TUIType"/>
-                <w:b/>
-              </w:rPr>
-              <w:t>Flight number/times</w:t>
+              <w:t xml:space="preserve">Flight </w:t>
+            </w:r>
+            <w:bookmarkStart w:id="0" w:name="_GoBack"/>
+            <w:bookmarkEnd w:id="0"/>
+            <w:r>
+              <w:rPr>
+                <w:rFonts w:ascii="TUIType" w:hAnsi="TUIType"/>
+                <w:b/>
+              </w:rPr>
+              <w:t>number/times</w:t>
             </w:r>
           </w:p>
         </w:tc>
@@ -2636,7 +2536,6 @@
                 <w:rFonts w:ascii="TUIType" w:hAnsi="TUIType"/>
                 <w:b/>
               </w:rPr>
-              <w:lastRenderedPageBreak/>
               <w:t>6</w:t>
             </w:r>
           </w:p>
@@ -2696,6 +2595,7 @@
         <w:rPr>
           <w:rFonts w:ascii="TUIType" w:hAnsi="TUIType"/>
         </w:rPr>
+        <w:lastRenderedPageBreak/>
         <w:t>*infants will not be charged for a seat unless one is requested.</w:t>
       </w:r>
     </w:p>
@@ -3370,7 +3270,6 @@
           <w:rFonts w:ascii="TUIType" w:hAnsi="TUIType"/>
           <w:b/>
         </w:rPr>
-        <w:lastRenderedPageBreak/>
         <w:t>Contact Details</w:t>
       </w:r>
     </w:p>
@@ -5755,7 +5654,7 @@
 </file>
 
 <file path=customXml/itemProps1.xml><?xml version="1.0" encoding="utf-8"?>
-<ds:datastoreItem xmlns:ds="http://schemas.openxmlformats.org/officeDocument/2006/customXml" ds:itemID="{57826D24-A496-49D3-9F53-CCBEFF5E47BA}">
+<ds:datastoreItem xmlns:ds="http://schemas.openxmlformats.org/officeDocument/2006/customXml" ds:itemID="{7B56B416-FD59-4D73-8E8F-01EC9DA98468}">
   <ds:schemaRefs>
     <ds:schemaRef ds:uri="http://schemas.openxmlformats.org/officeDocument/2006/bibliography"/>
   </ds:schemaRefs>

</xml_diff>